<commit_message>
week 3 proj analoog
</commit_message>
<xml_diff>
--- a/project analoog/lab/week 3/week 3.docx
+++ b/project analoog/lab/week 3/week 3.docx
@@ -1042,6 +1042,9 @@
         <w:t xml:space="preserve"> </w:t>
       </w:r>
       <w:r>
+        <w:t xml:space="preserve">= 100000x </w:t>
+      </w:r>
+      <w:r>
         <w:t xml:space="preserve">LM324B </w:t>
       </w:r>
       <w:r>
@@ -2584,6 +2587,9 @@
         </mc:AlternateContent>
       </w:r>
       <w:r>
+        <w:rPr>
+          <w:noProof/>
+        </w:rPr>
         <w:drawing>
           <wp:anchor distT="0" distB="0" distL="114300" distR="114300" simplePos="0" relativeHeight="251709440" behindDoc="0" locked="0" layoutInCell="1" allowOverlap="1" wp14:anchorId="3AA9BF95" wp14:editId="76C377F9">
             <wp:simplePos x="0" y="0"/>
@@ -3269,6 +3275,9 @@
         </w:numPr>
       </w:pPr>
       <w:r>
+        <w:br/>
+      </w:r>
+      <w:r>
         <w:rPr>
           <w:noProof/>
         </w:rPr>
@@ -3332,6 +3341,27 @@
       <w:r>
         <w:br/>
       </w:r>
+      <w:r>
+        <w:t>periode = 1 / 1000 = 0,001 = 1ms</w:t>
+      </w:r>
+      <w:r>
+        <w:br/>
+        <w:t xml:space="preserve">amplitude = 10mV = +5mV </w:t>
+      </w:r>
+      <w:r>
+        <w:sym w:font="Wingdings" w:char="F0E0"/>
+      </w:r>
+      <w:r>
+        <w:t xml:space="preserve"> -5 </w:t>
+      </w:r>
+      <w:proofErr w:type="spellStart"/>
+      <w:r>
+        <w:t>mV</w:t>
+      </w:r>
+      <w:proofErr w:type="spellEnd"/>
+      <w:r>
+        <w:t xml:space="preserve"> </w:t>
+      </w:r>
     </w:p>
     <w:p>
       <w:pPr>
@@ -3384,6 +3414,319 @@
       <w:r>
         <w:br/>
         <w:t>10 / 0,5 = 20 micro seconde</w:t>
+      </w:r>
+    </w:p>
+    <w:p/>
+    <w:p>
+      <w:r>
+        <w:br w:type="page"/>
+      </w:r>
+    </w:p>
+    <w:p>
+      <w:r>
+        <w:rPr>
+          <w:b/>
+          <w:bCs/>
+        </w:rPr>
+        <w:lastRenderedPageBreak/>
+        <w:t>Lab</w:t>
+      </w:r>
+    </w:p>
+    <w:p>
+      <w:r>
+        <w:t>4.1</w:t>
+      </w:r>
+    </w:p>
+    <w:p>
+      <w:r>
+        <w:t>Uitvoering:</w:t>
+      </w:r>
+    </w:p>
+    <w:p>
+      <w:r>
+        <w:t>5: frequentie: 1khz, amplitude: 4,3V, offset: -0.30V</w:t>
+      </w:r>
+    </w:p>
+    <w:p>
+      <w:r>
+        <w:t>7: 280 micro seconden</w:t>
+      </w:r>
+    </w:p>
+    <w:p>
+      <w:r>
+        <w:t>8: hij is 15x slomer dan volgens de berekeningen</w:t>
+      </w:r>
+    </w:p>
+    <w:p>
+      <w:r>
+        <w:t>9:</w:t>
+      </w:r>
+    </w:p>
+    <w:p>
+      <w:r>
+        <w:t>0.5v per micro seconde</w:t>
+      </w:r>
+      <w:r>
+        <w:br/>
+        <w:t>10 / 0.5 = 20 micro seconde</w:t>
+      </w:r>
+    </w:p>
+    <w:p>
+      <w:r>
+        <w:t xml:space="preserve">12: hij heeft een sinusvorm met een klein beetje clipping. Omdat het voltage </w:t>
+      </w:r>
+      <w:proofErr w:type="spellStart"/>
+      <w:r>
+        <w:t>gelijdelijk</w:t>
+      </w:r>
+      <w:proofErr w:type="spellEnd"/>
+      <w:r>
+        <w:t xml:space="preserve"> veranderd heeft de </w:t>
+      </w:r>
+      <w:proofErr w:type="spellStart"/>
+      <w:r>
+        <w:t>opamp</w:t>
+      </w:r>
+      <w:proofErr w:type="spellEnd"/>
+      <w:r>
+        <w:t xml:space="preserve"> meer tijd om te corrigeren en dus is de </w:t>
+      </w:r>
+      <w:proofErr w:type="spellStart"/>
+      <w:r>
+        <w:t>slew</w:t>
+      </w:r>
+      <w:proofErr w:type="spellEnd"/>
+      <w:r>
+        <w:t xml:space="preserve"> </w:t>
+      </w:r>
+      <w:proofErr w:type="spellStart"/>
+      <w:r>
+        <w:t>rate</w:t>
+      </w:r>
+      <w:proofErr w:type="spellEnd"/>
+      <w:r>
+        <w:t xml:space="preserve"> snel genoeg</w:t>
+      </w:r>
+      <w:r>
+        <w:t>. Hij heeft wel een kleine verschuiving</w:t>
+      </w:r>
+    </w:p>
+    <w:p/>
+    <w:p>
+      <w:r>
+        <w:t>4.2</w:t>
+      </w:r>
+    </w:p>
+    <w:p>
+      <w:r>
+        <w:t>7: ze zijn kortgesloten aan elkaar</w:t>
+      </w:r>
+    </w:p>
+    <w:p>
+      <w:r>
+        <w:t>Uitvoering:</w:t>
+      </w:r>
+    </w:p>
+    <w:p>
+      <w:r>
+        <w:t>7: De versterkingsfactor is nu 1 want er is geen verschil in spanning</w:t>
+      </w:r>
+    </w:p>
+    <w:p>
+      <w:r>
+        <w:t>8: blok, 1kz, 2vpp (hetzelfde als de ingang)</w:t>
+      </w:r>
+    </w:p>
+    <w:p/>
+    <w:p>
+      <w:r>
+        <w:t>Uitvoering:</w:t>
+      </w:r>
+    </w:p>
+    <w:p>
+      <w:r>
+        <w:t xml:space="preserve">4: </w:t>
+      </w:r>
+      <w:r>
+        <w:br/>
+        <w:t>ch1 min: -1.06v</w:t>
+      </w:r>
+      <w:r>
+        <w:br/>
+        <w:t>ch2 min: -1.16v</w:t>
+      </w:r>
+      <w:r>
+        <w:br/>
+        <w:t>ch1 max: 1.04v</w:t>
+      </w:r>
+      <w:r>
+        <w:br/>
+        <w:t>ch2 max: 1.06v</w:t>
+      </w:r>
+    </w:p>
+    <w:p>
+      <w:r>
+        <w:t>De verschillen zijn waarschijnlijk nauwkeurigheid van de meetapparatuur. De waarden komen (ongeveer) overeen.</w:t>
+      </w:r>
+      <w:r>
+        <w:t xml:space="preserve"> Dus de versterkingsfactor is 1.</w:t>
+      </w:r>
+      <w:r>
+        <w:br/>
+      </w:r>
+      <w:r>
+        <w:br/>
+      </w:r>
+      <w:r>
+        <w:t>5: er is een kleine o</w:t>
+      </w:r>
+      <w:r>
+        <w:t>f</w:t>
+      </w:r>
+      <w:r>
+        <w:t xml:space="preserve">fset van </w:t>
+      </w:r>
+      <w:r>
+        <w:t>-</w:t>
+      </w:r>
+      <w:r>
+        <w:t>10mV (kan een nauwkeurigheidsfout zijn)</w:t>
+      </w:r>
+      <w:r>
+        <w:t xml:space="preserve"> en de uitgang loopt een heel </w:t>
+      </w:r>
+      <w:proofErr w:type="spellStart"/>
+      <w:r>
+        <w:t>ini</w:t>
+      </w:r>
+      <w:proofErr w:type="spellEnd"/>
+      <w:r>
+        <w:t xml:space="preserve"> mini klein beetje achter </w:t>
+      </w:r>
+      <w:proofErr w:type="spellStart"/>
+      <w:r>
+        <w:t>ivm</w:t>
+      </w:r>
+      <w:proofErr w:type="spellEnd"/>
+      <w:r>
+        <w:t xml:space="preserve"> de </w:t>
+      </w:r>
+      <w:proofErr w:type="spellStart"/>
+      <w:r>
+        <w:t>slew</w:t>
+      </w:r>
+      <w:proofErr w:type="spellEnd"/>
+      <w:r>
+        <w:t xml:space="preserve"> </w:t>
+      </w:r>
+      <w:proofErr w:type="spellStart"/>
+      <w:r>
+        <w:t>rate</w:t>
+      </w:r>
+      <w:proofErr w:type="spellEnd"/>
+      <w:r>
+        <w:t>.</w:t>
+      </w:r>
+      <w:r>
+        <w:br/>
+      </w:r>
+      <w:r>
+        <w:br/>
+        <w:t xml:space="preserve">6: </w:t>
+      </w:r>
+      <w:r>
+        <w:t>8vpp</w:t>
+      </w:r>
+    </w:p>
+    <w:p>
+      <w:r>
+        <w:lastRenderedPageBreak/>
+        <w:t>9: hij vervormt vanaf 100khz</w:t>
+      </w:r>
+    </w:p>
+    <w:p/>
+    <w:p>
+      <w:r>
+        <w:t>4.3:</w:t>
+      </w:r>
+    </w:p>
+    <w:p>
+      <w:r>
+        <w:t xml:space="preserve">8: wij verwachten een signaal het de helft van de amplitude van het </w:t>
+      </w:r>
+      <w:proofErr w:type="spellStart"/>
+      <w:r>
+        <w:t>ingangs</w:t>
+      </w:r>
+      <w:proofErr w:type="spellEnd"/>
+      <w:r>
+        <w:t xml:space="preserve"> signaal (want spanningsdeler)</w:t>
+      </w:r>
+    </w:p>
+    <w:p/>
+    <w:p>
+      <w:r>
+        <w:t>Uitvoering:</w:t>
+      </w:r>
+    </w:p>
+    <w:p>
+      <w:r>
+        <w:t>4</w:t>
+      </w:r>
+      <w:r>
+        <w:t xml:space="preserve">: de amplitude </w:t>
+      </w:r>
+      <w:proofErr w:type="spellStart"/>
+      <w:r>
+        <w:t>ordt</w:t>
+      </w:r>
+      <w:proofErr w:type="spellEnd"/>
+      <w:r>
+        <w:t xml:space="preserve"> gehalveerd door de spanningsdeler</w:t>
+      </w:r>
+    </w:p>
+    <w:p>
+      <w:r>
+        <w:t>7: 10k/20k = 0.5</w:t>
+      </w:r>
+    </w:p>
+    <w:p>
+      <w:r>
+        <w:t>8: 2x</w:t>
+      </w:r>
+    </w:p>
+    <w:p>
+      <w:r>
+        <w:t>11: vanaf ergens tussen 10 100khz begint de vervorming</w:t>
+      </w:r>
+    </w:p>
+    <w:p/>
+    <w:p>
+      <w:r>
+        <w:t>4.4</w:t>
+      </w:r>
+    </w:p>
+    <w:p>
+      <w:r>
+        <w:t>Uitvoering:</w:t>
+      </w:r>
+    </w:p>
+    <w:p>
+      <w:r>
+        <w:t xml:space="preserve">6: de amplitude veranderd omdat de weerstandsverhouding in de pot meter veranderd waardoor de spanningsdeler een andere deling krijgt en het voltage in – van de </w:t>
+      </w:r>
+      <w:proofErr w:type="spellStart"/>
+      <w:r>
+        <w:t>opamp</w:t>
+      </w:r>
+      <w:proofErr w:type="spellEnd"/>
+      <w:r>
+        <w:t xml:space="preserve"> veranderd.</w:t>
+      </w:r>
+    </w:p>
+    <w:p>
+      <w:r>
+        <w:t xml:space="preserve">9: </w:t>
       </w:r>
     </w:p>
     <w:sectPr>
@@ -3509,7 +3852,7 @@
         <w:ind w:left="1440" w:hanging="360"/>
       </w:pPr>
     </w:lvl>
-    <w:lvl w:ilvl="2" w:tplc="0413001B" w:tentative="1">
+    <w:lvl w:ilvl="2" w:tplc="0413001B">
       <w:start w:val="1"/>
       <w:numFmt w:val="lowerRoman"/>
       <w:lvlText w:val="%3."/>
@@ -4277,6 +4620,7 @@
   <w:style w:type="character" w:default="1" w:styleId="Standaardalinea-lettertype">
     <w:name w:val="Default Paragraph Font"/>
     <w:uiPriority w:val="1"/>
+    <w:semiHidden/>
     <w:unhideWhenUsed/>
   </w:style>
   <w:style w:type="table" w:default="1" w:styleId="Standaardtabel">
@@ -5044,9 +5388,9 @@
   <inkml:trace contextRef="#ctx0" brushRef="#br0" timeOffset="4034.71">851 2312 24575,'2'0'0,"3"0"0,2 0 0,2 0 0,1 0 0,1 0 0,1 0 0,2 0 0,-1 0-8191</inkml:trace>
   <inkml:trace contextRef="#ctx0" brushRef="#br0" timeOffset="4424.39">1058 2312 24575,'2'0'0,"2"0"0,3 0 0,3 0 0,0 0 0,1 0 0,1 0 0,0 0 0,0 0 0,0 0 0,2 0 0,-2 0-8191</inkml:trace>
   <inkml:trace contextRef="#ctx0" brushRef="#br0" timeOffset="4425.46">1368 2335 24575,'2'0'0,"3"0"0,2 0 0,2 0 0,-1 0-8191</inkml:trace>
-  <inkml:trace contextRef="#ctx0" brushRef="#br0" timeOffset="4781.98">1415 2335 24575,'4'0'0,"7"0"0,10 2 0,8 0 0,10 1 0,10-1 0,6-1 0,4 2 0,-5 0 0,-11 0-8191</inkml:trace>
-  <inkml:trace contextRef="#ctx0" brushRef="#br0" timeOffset="4782.98">1840 2357 24575,'2'0'0,"3"0"0,2 0 0,2 0 0,0 0-8191</inkml:trace>
-  <inkml:trace contextRef="#ctx0" brushRef="#br0" timeOffset="5153.73">1966 2357 24575,'2'0'0,"2"0"0,5 0 0,3 0 0,1 0 0,-2 0-8191</inkml:trace>
+  <inkml:trace contextRef="#ctx0" brushRef="#br0" timeOffset="4781.97">1415 2335 24575,'4'0'0,"7"0"0,10 2 0,8 0 0,10 1 0,10-1 0,6-1 0,4 2 0,-5 0 0,-11 0-8191</inkml:trace>
+  <inkml:trace contextRef="#ctx0" brushRef="#br0" timeOffset="4782.97">1840 2357 24575,'2'0'0,"3"0"0,2 0 0,2 0 0,0 0-8191</inkml:trace>
+  <inkml:trace contextRef="#ctx0" brushRef="#br0" timeOffset="5153.72">1966 2357 24575,'2'0'0,"2"0"0,5 0 0,3 0 0,1 0 0,-2 0-8191</inkml:trace>
   <inkml:trace contextRef="#ctx0" brushRef="#br0" timeOffset="5540.77">2069 2368 24575,'2'0'0,"3"0"0,2 0 0,2 0 0,1 0 0,2 0 0,-2 0-8191</inkml:trace>
   <inkml:trace contextRef="#ctx0" brushRef="#br0" timeOffset="5541.77">2161 2368 24575,'2'0'0,"1"-4"0</inkml:trace>
   <inkml:trace contextRef="#ctx0" brushRef="#br0" timeOffset="5928.57">2195 2184 24575,'0'-2'0,"0"-2"0,0-5 0,0-5 0,0-1 0,0-5 0,0 0 0,0 2-8191</inkml:trace>
@@ -5096,7 +5440,7 @@
   <inkml:trace contextRef="#ctx0" brushRef="#br0" timeOffset="2057.4">292 562 24575,'7'-1'0,"-1"0"0,0 0 0,0-1 0,0 1 0,0-2 0,0 1 0,-1-1 0,1 1 0,-1-1 0,7-5 0,49-40 0,-14 6 0,44-34 0,-84 69-17,0 0 0,-1 0 0,0 0-1,0-1 1,0 1 0,-1-1 0,0-1 0,-1 1 0,0-1-1,4-11 1,4-6-1159,-8 18-5650</inkml:trace>
   <inkml:trace contextRef="#ctx0" brushRef="#br0" timeOffset="2872.65">407 149 24575,'0'-2'0,"0"-3"0,0-4 0,0-3 0,0-2 0,0-2 0,0 0 0,2-1 0,1 1 0,-1 0 0,0 2 0,0 2-8191</inkml:trace>
   <inkml:trace contextRef="#ctx0" brushRef="#br0" timeOffset="3538.18">476 469 24575,'2'2'0,"1"3"0,1 2 0,1 2 0,1 3 0,-1 2 0,1 2 0,0 3 0,-2 0 0,-1 0 0,1 1 0,0-1 0,0 3 0,1-2 0,-1 1 0,-2-2 0,0-2 0,-1-3-8191</inkml:trace>
-  <inkml:trace contextRef="#ctx0" brushRef="#br0" timeOffset="4710.44">235 229 24575,'2'0'0,"2"0"0,-2 0 0,-7 0 0,-4 0 0,-2 0 0,-1 0 0,-1 0 0,0 0 0,0 0 0,1 0 0,-1 0 0,4 0-8191</inkml:trace>
+  <inkml:trace contextRef="#ctx0" brushRef="#br0" timeOffset="4710.43">235 229 24575,'2'0'0,"2"0"0,-2 0 0,-7 0 0,-4 0 0,-2 0 0,-1 0 0,-1 0 0,0 0 0,0 0 0,1 0 0,-1 0 0,4 0-8191</inkml:trace>
   <inkml:trace contextRef="#ctx0" brushRef="#br0" timeOffset="5319.21">292 390 24575,'-10'1'0,"0"0"0,0 0 0,0 1 0,-12 5 0,12-4 0,0-1 0,0 0 0,0 0 0,-15 0 0,-124 9-1365,133-10-5461</inkml:trace>
   <inkml:trace contextRef="#ctx0" brushRef="#br0" timeOffset="6593.69">993 230 24575,'100'-1'0,"0"4"0,124 21 0,-199-20-1365,-6-1-5461</inkml:trace>
   <inkml:trace contextRef="#ctx0" brushRef="#br0" timeOffset="7463.83">1062 413 24575,'119'1'0,"123"-3"0,-198-6-1365,-35 6-5461</inkml:trace>
@@ -5183,7 +5527,7 @@
   <inkml:trace contextRef="#ctx0" brushRef="#br0">1069 813 24575,'5'7'0,"-1"1"0,1-1 0,-1 1 0,-1 0 0,1 0 0,-2 0 0,1 0 0,-1 1 0,2 12 0,4 10 0,20 52 0,-18-55 0,0 0 0,-2 0 0,9 54 0,-7-8 0,-5-41 0,2 52 0,-6 11 0,-3 124 0,2-217 0,0 1 0,-1-1 0,1 1 0,-1-1 0,1 1 0,-1-1 0,0 1 0,0-1 0,-1 1 0,1-1 0,-1 0 0,0 0 0,1 0 0,-1 0 0,-1 0 0,-3 4 0,3-4 0,-1-1 0,1 0 0,-1-1 0,0 1 0,0 0 0,0-1 0,1 0 0,-1 0 0,0 0 0,-1-1 0,1 1 0,0-1 0,0 0 0,-5-1 0,-60-3 0,1-3 0,-99-24 0,91 15 0,-118-10 0,141 21 0,2-2 0,-1-2 0,-61-20 0,109 28 0,1 0 0,-1 0 0,1-1 0,-1 1 0,1-1 0,0 0 0,-1 0 0,-2-2 0,4-8 0,17-3 0,83-47 0,-57 38 0,-2-1 0,0-2 0,-2-1 0,-1-2 0,59-64 0,-70 68 0,1 1 0,1 0 0,48-32 0,-44 34 0,48-24 0,-62 38 0,1 0 0,-2-1 0,28-22 0,-34 23 47,-6 6-125,0 0 0,0 0-1,0 0 1,-1 0-1,0-1 1,0 1-1,0-1 1,0 0-1,0 0 1,-1 0-1,1 0 1,-1-1-1,0 1 1,0 0-1,-1-1 1,0 0-1,2-8 1,-2 3-6748</inkml:trace>
   <inkml:trace contextRef="#ctx0" brushRef="#br0" timeOffset="2433.21">242 1630 24575,'-43'2'0,"29"0"0,0-1 0,0-1 0,0 0 0,0-1 0,-22-5 0,34 5 0,0 0 0,1 0 0,-1 0 0,0 0 0,1 0 0,0 0 0,-1-1 0,1 1 0,0 0 0,-1-1 0,1 0 0,0 1 0,0-1 0,0 1 0,0-1 0,1 0 0,-1 0 0,0 1 0,1-1 0,-1 0 0,1 0 0,0 0 0,-1 0 0,1-3 0,0-55 0,1 40 0,-5-125 0,-25-164 0,11 170 0,2-197 0,27 123 0,-11 209 0,0 0 0,0 0 0,0 0 0,0 0 0,1 0 0,-1 0 0,1 0 0,0 0 0,0 0 0,1 0 0,-1 1 0,1-1 0,0 0 0,0 1 0,0 0 0,0-1 0,1 1 0,-1 0 0,1 0 0,0 0 0,0 0 0,0 1 0,0-1 0,0 1 0,0 0 0,1 0 0,-1 0 0,5-2 0,50-21 0,2 2 0,0 2 0,102-20 0,-40 11 0,-80 19 0,213-53 0,-194 52 0,1 3 0,77-1 0,87-1 0,82 1 0,-246 11 0,-1 3 0,0 3 0,62 16 0,-93-16 121,90 17-1607,-109-23-5340</inkml:trace>
   <inkml:trace contextRef="#ctx0" brushRef="#br0" timeOffset="3554.24">954 1192 24575,'2'0'0,"5"0"0,2 0 0,3 0 0,2 2 0,2 1 0,-1 0 0,-1-1 0,-2-1-8191</inkml:trace>
-  <inkml:trace contextRef="#ctx0" brushRef="#br0" timeOffset="4364.94">1000 1458 24575,'2'0'0,"1"2"0,-1 2 0,4 5 0,1 5 0,-1 4 0,0 2 0,0 0 0,-2-1 0,1-2 0,-1 0 0,1-3 0,0-2 0,-1-3-8191</inkml:trace>
+  <inkml:trace contextRef="#ctx0" brushRef="#br0" timeOffset="4364.93">1000 1458 24575,'2'0'0,"1"2"0,-1 2 0,4 5 0,1 5 0,-1 4 0,0 2 0,0 0 0,-2-1 0,1-2 0,-1 0 0,1-3 0,0-2 0,-1-3-8191</inkml:trace>
   <inkml:trace contextRef="#ctx0" brushRef="#br0" timeOffset="5114.61">954 1584 24575,'2'0'0,"3"0"0,2 0 0,2 0 0,1 0 0,2 0 0,-1 0 0,3 0 0,1 0 0,-1 0 0,0 0 0,-1 0 0,0 0 0,-3 0-8191</inkml:trace>
   <inkml:trace contextRef="#ctx0" brushRef="#br0" timeOffset="6550.62">2081 975 24575,'-3'3'0,"1"-1"0,0 0 0,-1 0 0,0 0 0,1 0 0,-1 0 0,0 0 0,0-1 0,0 1 0,0-1 0,0 0 0,0 0 0,-6 1 0,2 0 0,-133 55 0,-132 44 0,13-47 0,236-52 29,-48-1 0,37-2-1452,24 1-5403</inkml:trace>
   <inkml:trace contextRef="#ctx0" brushRef="#br0" timeOffset="8111.03">2035 1803 24575,'-26'1'0,"1"-1"0,0-1 0,0-1 0,0-2 0,0 0 0,1-2 0,0 0 0,-26-11 0,-33-18 0,-80-38 0,112 42 0,32 19 0,0 1 0,-38-17 0,49 25 0,-1 1 0,1 0 0,-1 0 0,0 0 0,1 1 0,-1 1 0,0 0 0,0 0 0,0 0 0,-15 3 0,10 0-1365,2-1-5461</inkml:trace>
@@ -5417,7 +5761,7 @@
     </inkml:brush>
   </inkml:definitions>
   <inkml:trace contextRef="#ctx0" brushRef="#br0">0 20 24575,'18'-1'0,"0"0"0,-1-1 0,1 0 0,24-8 0,-40 9 0,-1 0 0,1 1 0,-1 0 0,1-1 0,-1 1 0,1 0 0,-1-1 0,1 1 0,0 0 0,-1 0 0,1 0 0,-1 1 0,1-1 0,-1 0 0,1 1 0,-1-1 0,1 1 0,-1-1 0,1 1 0,-1-1 0,1 1 0,-1 0 0,0 0 0,0 0 0,1 0 0,-1 0 0,0 0 0,0 0 0,0 0 0,0 0 0,0 1 0,0-1 0,0 0 0,-1 1 0,1-1 0,0 1 0,-1-1 0,1 1 0,-1-1 0,1 1 0,-1-1 0,0 2 0,2 10 0,-1-1 0,-1 1 0,0-1 0,-3 21 0,0 1 0,3 216-1365,0-239-5461</inkml:trace>
-  <inkml:trace contextRef="#ctx0" brushRef="#br0" timeOffset="509.73">23 318 24575,'2'0'0,"3"0"0,2 0 0,2 0 0,3-2 0,2 0 0,0-1 0,1 1 0,-4 1-8191</inkml:trace>
+  <inkml:trace contextRef="#ctx0" brushRef="#br0" timeOffset="509.72">23 318 24575,'2'0'0,"3"0"0,2 0 0,2 0 0,3-2 0,2 0 0,0-1 0,1 1 0,-4 1-8191</inkml:trace>
 </inkml:ink>
 </file>
 
@@ -5613,8 +5957,8 @@
   <inkml:trace contextRef="#ctx0" brushRef="#br0" timeOffset="372.15">474 21 24575,'4'0'0,"3"0"0,8 0 0,4 0 0,2 0 0,1 0 0,0 0 0,-1 0 0,0 0 0,2 0 0,1 0 0,-1 0 0,-4 0-8191</inkml:trace>
   <inkml:trace contextRef="#ctx0" brushRef="#br0" timeOffset="373.15">797 21 24575,'3'0'0,"4"0"0,8 0 0,4-4 0,6 0 0,4 0 0,-2 1-8191</inkml:trace>
   <inkml:trace contextRef="#ctx0" brushRef="#br0" timeOffset="716.45">1137 0 24575,'0'0'-8191</inkml:trace>
-  <inkml:trace contextRef="#ctx0" brushRef="#br0" timeOffset="1075.69">1252 0 24575,'3'0'0,"4"0"0,5 0 0,9 0 0,5 0 0,1 0 0,-1 0 0,-5 0-8191</inkml:trace>
-  <inkml:trace contextRef="#ctx0" brushRef="#br0" timeOffset="1076.69">1460 0 24575,'3'0'0</inkml:trace>
+  <inkml:trace contextRef="#ctx0" brushRef="#br0" timeOffset="1075.68">1252 0 24575,'3'0'0,"4"0"0,5 0 0,9 0 0,5 0 0,1 0 0,-1 0 0,-5 0-8191</inkml:trace>
+  <inkml:trace contextRef="#ctx0" brushRef="#br0" timeOffset="1076.68">1460 0 24575,'3'0'0</inkml:trace>
 </inkml:ink>
 </file>
 
@@ -5805,7 +6149,7 @@
     </inkml:brush>
   </inkml:definitions>
   <inkml:trace contextRef="#ctx0" brushRef="#br0">1058 1241 24575,'2'0'0,"-1"1"0,1 0 0,-1-1 0,1 1 0,-1 0 0,0 0 0,1 0 0,-1 0 0,0 1 0,0-1 0,0 0 0,0 0 0,0 1 0,0-1 0,0 0 0,-1 1 0,1-1 0,0 1 0,-1-1 0,1 1 0,-1-1 0,1 1 0,-1 0 0,0 2 0,9 42 0,-9-45 0,25 134 0,-24-133 0,0-1 0,-1 1 0,1 0 0,0-1 0,0 1 0,0 0 0,0-1 0,1 1 0,-1-1 0,0 0 0,1 1 0,-1-1 0,0 0 0,1 0 0,0 0 0,-1 0 0,1 0 0,0 0 0,-1 0 0,1-1 0,0 1 0,0-1 0,-1 1 0,1-1 0,0 1 0,0-1 0,0 0 0,3 0 0,67 0 0,-51-1 0,313-2 0,-332 3 0,0 0 0,-1 0 0,1 0 0,0 0 0,-1-1 0,1 1 0,-1 0 0,1-1 0,0 1 0,-1-1 0,1 1 0,-1-1 0,1 0 0,-1 0 0,0 1 0,1-1 0,-1 0 0,0-1 0,0 1 0,1 0 0,-1 0 0,0 0 0,0-1 0,0 1 0,0 0 0,-1-1 0,1 1 0,0-1 0,-1 1 0,1-1 0,0-2 0,0-4 0,0 0 0,-1 0 0,0 1 0,-1-1 0,-2-14 0,-1-30 0,15-7 0,22-72 0,-20 87 0,-2 0 0,-2-1 0,6-75 0,-5-375 0,0 186 0,-9 307 0,-1-1 0,1 1 0,-1-1 0,0 1 0,0-1 0,0 1 0,0-1 0,0 0 0,0 1 0,-1-1 0,0 1 0,1-1 0,-1 1 0,0 0 0,0-1 0,0 1 0,-3-4 0,1 4 0,0 0 0,-1 0 0,1 1 0,0-1 0,-1 1 0,1 0 0,-1 0 0,1 0 0,-1 1 0,0-1 0,-6 1 0,5-1 0,-4 0 0,1 0 0,-1 0 0,1 1 0,-16 1 0,23-1 0,0 0 0,0 0 0,1 1 0,-1-1 0,0 0 0,0 0 0,0 1 0,1-1 0,-1 1 0,0-1 0,1 0 0,-1 1 0,0-1 0,1 1 0,-1 0 0,0-1 0,1 1 0,-1-1 0,1 1 0,-1 0 0,1 0 0,-1 1 0,1-1 0,-1 1 0,2-1 0,-1 1 0,0-1 0,0 1 0,0-1 0,1 1 0,-1-1 0,0 1 0,1-1 0,0 1 0,-1-1 0,1 0 0,0 1 0,0-1 0,-1 0 0,3 2 0,2 3 0,0 0 0,0-1 0,0 0 0,1 0 0,0-1 0,0 1 0,0-1 0,0-1 0,11 6 0,-13-7 0,0-1 0,0 1 0,1 0 0,-1-1 0,1 0 0,-1 0 0,1 0 0,-1-1 0,1 0 0,-1 1 0,1-2 0,0 1 0,-1 0 0,1-1 0,-1 0 0,7-2 0,-10 2 0,1 0 0,-1-1 0,1 1 0,-1-1 0,0 1 0,1-1 0,-1 0 0,0 0 0,0 1 0,0-1 0,0 0 0,-1 0 0,1 0 0,0 0 0,-1 0 0,0 0 0,1 0 0,-1 0 0,0 0 0,0 0 0,0 0 0,0 0 0,0 0 0,-1 0 0,1 0 0,0 0 0,-1 0 0,-1-3 0,1 1 0,1 0 0,-1 1 0,-1-1 0,1 0 0,-1 0 0,1 0 0,-1 1 0,0-1 0,-1 1 0,1 0 0,0-1 0,-1 1 0,-5-4 0,6 5 0,0 1 0,0-1 0,-1 1 0,1-1 0,-1 1 0,1 0 0,-1 0 0,1 1 0,-1-1 0,0 0 0,1 1 0,-1-1 0,0 1 0,0 0 0,1 0 0,-1 0 0,0 0 0,0 1 0,1-1 0,-1 1 0,0 0 0,1 0 0,-1-1 0,-2 3 0,3-1 0,0 0 0,0 0 0,0 1 0,0-1 0,0 0 0,1 1 0,-1 0 0,1-1 0,0 1 0,0 0 0,0-1 0,0 1 0,0 0 0,1 0 0,-1 0 0,1 0 0,0 0 0,0 0 0,0 0 0,0 0 0,0 0 0,1 3 0,0-4 0,-1 0 0,1 1 0,-1-1 0,1 0 0,-1 0 0,1 0 0,0 1 0,0-1 0,0 0 0,1 0 0,-1 0 0,0-1 0,1 1 0,-1 0 0,1 0 0,-1-1 0,1 1 0,0-1 0,0 1 0,0-1 0,0 0 0,0 0 0,3 2 0,-4-3 0,-1 0 0,1 0 0,0 0 0,0 1 0,0-1 0,-1 0 0,1 0 0,0 0 0,0 0 0,0 0 0,0 0 0,-1-1 0,1 1 0,0 0 0,0 0 0,0 0 0,-1-1 0,1 1 0,0-1 0,0 1 0,-1 0 0,1-1 0,1 0 0,-1-1 0,0 1 0,0-1 0,-1 1 0,1 0 0,0-1 0,-1 0 0,1 1 0,-1-1 0,1 1 0,-1-1 0,0 0 0,1 1 0,-1-1 0,0 0 0,0 1 0,-1-4 0,1 4 6,1 1 1,-1-1-1,0 0 0,0 0 0,0 1 0,0-1 1,0 0-1,0 1 0,0-1 0,0 0 1,0 0-1,-1 1 0,1-1 0,0 0 0,0 1 1,-1-1-1,1 0 0,0 1 0,-1-1 0,1 0 1,-1 1-1,1-1 0,0 1 0,-1-1 0,0 1 1,1-1-1,-1 1 0,1-1 0,-1 1 0,1 0 1,-1-1-1,0 1 0,1 0 0,-1-1 0,0 1 1,1 0-1,-1 0 0,0 0 0,0-1 1,1 1-1,-1 0 0,0 0 0,0 0 0,1 0 1,-1 0-1,0 1 0,1-1 0,-1 0 0,0 0 1,0 0-1,1 1 0,-1-1 0,0 0 0,0 1 1,1-1-21,-1 1 0,1-1 1,-1 0-1,1 1 0,-1-1 1,1 0-1,0 1 0,-1-1 1,1 1-1,0-1 0,-1 1 1,1-1-1,0 1 0,0-1 1,-1 1-1,1-1 0,0 1 1,0-1-1,0 1 0,0-1 1,0 1-1,0 0 1,-1-1-1,2 2 0,-1-2-43,0 1 0,1 0 1,-1 0-1,0-1 0,1 1 0,-1 0 0,1 0 0,0-1 0,-1 1 0,1-1 0,-1 1 1,1 0-1,0-1 0,0 0 0,-1 1 0,1-1 0,0 1 0,0-1 0,-1 0 0,1 1 1,0-1-1,0 0 0,1 0 0,7 3-6769</inkml:trace>
-  <inkml:trace contextRef="#ctx0" brushRef="#br0" timeOffset="2415.7">0 907 24575,'29'4'0,"1"1"0,-2 0 0,1 3 0,-1 0 0,0 2 0,33 16 0,-49-22 0,26 13 0,-3-2 0,65 19 0,-82-31-136,1-2-1,-1 0 1,1 0-1,-1-2 1,1 0-1,-1-2 1,1 0-1,-1 0 0,19-8 1,-27 8-6690</inkml:trace>
+  <inkml:trace contextRef="#ctx0" brushRef="#br0" timeOffset="2415.69">0 907 24575,'29'4'0,"1"1"0,-2 0 0,1 3 0,-1 0 0,0 2 0,33 16 0,-49-22 0,26 13 0,-3-2 0,65 19 0,-82-31-136,1-2-1,-1 0 1,1 0-1,-1-2 1,1 0-1,-1-2 1,1 0-1,-1 0 0,19-8 1,-27 8-6690</inkml:trace>
   <inkml:trace contextRef="#ctx0" brushRef="#br0" timeOffset="2911.98">748 874 24575,'0'2'0,"0"2"0,0 5 0,0 3 0,0 1 0,2 2 0,1 1 0,-1-1 0,0 0 0,0-4-8191</inkml:trace>
   <inkml:trace contextRef="#ctx0" brushRef="#br0" timeOffset="3492.84">702 953 24575,'2'0'0,"3"0"0,4 0 0,2 0 0,2 0 0,1 0 0,-1 0 0,0 0 0,-1 0 0,2 0 0,2-2 0,1 0 0,-1-1 0,-1 1 0,-3 1-8191</inkml:trace>
   <inkml:trace contextRef="#ctx0" brushRef="#br0" timeOffset="4780.84">714 1161 24575,'1'0'0,"4"0"0,2 0 0,2 0 0,2 0 0,0 0 0,1 0 0,0 0 0,0 0 0,0 0 0,-1 0 0,-1 0-8191</inkml:trace>
@@ -5922,10 +6266,10 @@
     </inkml:brush>
   </inkml:definitions>
   <inkml:trace contextRef="#ctx0" brushRef="#br0">20 77 24575,'0'-3'0,"0"-5"0,-3-4 0,-2 1-8191</inkml:trace>
-  <inkml:trace contextRef="#ctx0" brushRef="#br0" timeOffset="343.49">1 19 24575,'0'-3'0,"3"-1"0,8 0 0,4 1 0,8 1 0,8 0 0,-1 1-8191</inkml:trace>
+  <inkml:trace contextRef="#ctx0" brushRef="#br0" timeOffset="343.48">1 19 24575,'0'-3'0,"3"-1"0,8 0 0,4 1 0,8 1 0,8 0 0,-1 1-8191</inkml:trace>
   <inkml:trace contextRef="#ctx0" brushRef="#br0" timeOffset="719.47">324 1 24575,'3'0'0,"5"0"0,3 0 0,4 0 0,2 0 0,-1 0-8191</inkml:trace>
   <inkml:trace contextRef="#ctx0" brushRef="#br0" timeOffset="720.47">532 19 24575,'4'0'0,"3"0"0,5 0 0,6 0 0,3 0 0,2 4 0,0 0 0,-4 0-8191</inkml:trace>
-  <inkml:trace contextRef="#ctx0" brushRef="#br0" timeOffset="1121.89">798 56 24575,'6'4'0,"6"0"0,0 3 0,-1 1-8191</inkml:trace>
+  <inkml:trace contextRef="#ctx0" brushRef="#br0" timeOffset="1121.88">798 56 24575,'6'4'0,"6"0"0,0 3 0,-1 1-8191</inkml:trace>
 </inkml:ink>
 </file>
 

</xml_diff>